<commit_message>
Doc files updated - fetching code listing
</commit_message>
<xml_diff>
--- a/Lab-02/Documentation/2_lab-8_team.docx
+++ b/Lab-02/Documentation/2_lab-8_team.docx
@@ -9252,7 +9252,6 @@
       <w:pPr>
         <w:shd w:val="clear" w:color="auto" w:fill="FFFFFF"/>
         <w:suppressAutoHyphens w:val="0"/>
-        <w:contextualSpacing/>
         <w:rPr>
           <w:rFonts w:ascii="Consolas" w:hAnsi="Consolas"/>
           <w:color w:val="000000"/>
@@ -9305,6 +9304,134 @@
         </w:rPr>
         <w:t>);</w:t>
       </w:r>
+    </w:p>
+    <w:p>
+      <w:pPr>
+        <w:shd w:val="clear" w:color="auto" w:fill="FFFFFF"/>
+        <w:suppressAutoHyphens w:val="0"/>
+        <w:rPr>
+          <w:rFonts w:ascii="Consolas" w:hAnsi="Consolas"/>
+          <w:color w:val="000000"/>
+          <w:sz w:val="20"/>
+          <w:szCs w:val="20"/>
+          <w:lang w:eastAsia="ru-RU"/>
+        </w:rPr>
+      </w:pPr>
+      <w:r>
+        <w:rPr>
+          <w:rFonts w:ascii="Consolas" w:hAnsi="Consolas"/>
+          <w:color w:val="000000"/>
+          <w:sz w:val="20"/>
+          <w:szCs w:val="20"/>
+          <w:lang w:val="en-US" w:eastAsia="ru-RU"/>
+        </w:rPr>
+        <w:t xml:space="preserve">    </w:t>
+      </w:r>
+      <w:proofErr w:type="spellStart"/>
+      <w:proofErr w:type="gramStart"/>
+      <w:r>
+        <w:rPr>
+          <w:rFonts w:ascii="Consolas" w:hAnsi="Consolas"/>
+          <w:color w:val="000000"/>
+          <w:sz w:val="20"/>
+          <w:szCs w:val="20"/>
+          <w:lang w:eastAsia="ru-RU"/>
+        </w:rPr>
+        <w:t>clrscr</w:t>
+      </w:r>
+      <w:proofErr w:type="spellEnd"/>
+      <w:r>
+        <w:rPr>
+          <w:rFonts w:ascii="Consolas" w:hAnsi="Consolas"/>
+          <w:color w:val="000000"/>
+          <w:sz w:val="20"/>
+          <w:szCs w:val="20"/>
+          <w:lang w:eastAsia="ru-RU"/>
+        </w:rPr>
+        <w:t>(</w:t>
+      </w:r>
+      <w:proofErr w:type="gramEnd"/>
+      <w:r>
+        <w:rPr>
+          <w:rFonts w:ascii="Consolas" w:hAnsi="Consolas"/>
+          <w:color w:val="000000"/>
+          <w:sz w:val="20"/>
+          <w:szCs w:val="20"/>
+          <w:lang w:eastAsia="ru-RU"/>
+        </w:rPr>
+        <w:t>);</w:t>
+      </w:r>
+    </w:p>
+    <w:p>
+      <w:pPr>
+        <w:shd w:val="clear" w:color="auto" w:fill="FFFFFF"/>
+        <w:suppressAutoHyphens w:val="0"/>
+        <w:rPr>
+          <w:rFonts w:ascii="Consolas" w:hAnsi="Consolas"/>
+          <w:color w:val="000000"/>
+          <w:sz w:val="20"/>
+          <w:szCs w:val="20"/>
+          <w:lang w:eastAsia="ru-RU"/>
+        </w:rPr>
+      </w:pPr>
+      <w:r>
+        <w:rPr>
+          <w:rFonts w:ascii="Consolas" w:hAnsi="Consolas"/>
+          <w:color w:val="000000"/>
+          <w:sz w:val="20"/>
+          <w:szCs w:val="20"/>
+          <w:lang w:eastAsia="ru-RU"/>
+        </w:rPr>
+        <w:t xml:space="preserve">    </w:t>
+      </w:r>
+      <w:proofErr w:type="spellStart"/>
+      <w:proofErr w:type="gramStart"/>
+      <w:r>
+        <w:rPr>
+          <w:rFonts w:ascii="Consolas" w:hAnsi="Consolas"/>
+          <w:color w:val="000000"/>
+          <w:sz w:val="20"/>
+          <w:szCs w:val="20"/>
+          <w:lang w:eastAsia="ru-RU"/>
+        </w:rPr>
+        <w:t>getch</w:t>
+      </w:r>
+      <w:proofErr w:type="spellEnd"/>
+      <w:r>
+        <w:rPr>
+          <w:rFonts w:ascii="Consolas" w:hAnsi="Consolas"/>
+          <w:color w:val="000000"/>
+          <w:sz w:val="20"/>
+          <w:szCs w:val="20"/>
+          <w:lang w:eastAsia="ru-RU"/>
+        </w:rPr>
+        <w:t>(</w:t>
+      </w:r>
+      <w:proofErr w:type="gramEnd"/>
+      <w:r>
+        <w:rPr>
+          <w:rFonts w:ascii="Consolas" w:hAnsi="Consolas"/>
+          <w:color w:val="000000"/>
+          <w:sz w:val="20"/>
+          <w:szCs w:val="20"/>
+          <w:lang w:eastAsia="ru-RU"/>
+        </w:rPr>
+        <w:t>);</w:t>
+      </w:r>
+    </w:p>
+    <w:p>
+      <w:pPr>
+        <w:shd w:val="clear" w:color="auto" w:fill="FFFFFF"/>
+        <w:suppressAutoHyphens w:val="0"/>
+        <w:contextualSpacing/>
+        <w:rPr>
+          <w:rFonts w:ascii="Consolas" w:hAnsi="Consolas"/>
+          <w:color w:val="000000"/>
+          <w:sz w:val="20"/>
+          <w:szCs w:val="20"/>
+          <w:lang w:eastAsia="ru-RU"/>
+        </w:rPr>
+      </w:pPr>
     </w:p>
     <w:p>
       <w:pPr>
@@ -10131,6 +10258,7 @@
           <w:szCs w:val="20"/>
           <w:lang w:val="en-US" w:eastAsia="ru-RU"/>
         </w:rPr>
+        <w:lastRenderedPageBreak/>
         <w:t>//    Scrolling void function    //</w:t>
       </w:r>
     </w:p>
@@ -10201,7 +10329,6 @@
           <w:szCs w:val="20"/>
           <w:lang w:val="en-US" w:eastAsia="ru-RU"/>
         </w:rPr>
-        <w:lastRenderedPageBreak/>
         <w:t>enum</w:t>
       </w:r>
       <w:proofErr w:type="spellEnd"/>
@@ -12923,135 +13050,6 @@
           <w:szCs w:val="20"/>
           <w:lang w:val="en-US" w:eastAsia="ru-RU"/>
         </w:rPr>
-        <w:t xml:space="preserve">        </w:t>
-      </w:r>
-      <w:r>
-        <w:rPr>
-          <w:rFonts w:ascii="Consolas" w:hAnsi="Consolas"/>
-          <w:color w:val="A31515"/>
-          <w:sz w:val="20"/>
-          <w:szCs w:val="20"/>
-          <w:lang w:val="en-US" w:eastAsia="ru-RU"/>
-        </w:rPr>
-        <w:t>"LIGHTGREEN"</w:t>
-      </w:r>
-      <w:r>
-        <w:rPr>
-          <w:rFonts w:ascii="Consolas" w:hAnsi="Consolas"/>
-          <w:color w:val="000000"/>
-          <w:sz w:val="20"/>
-          <w:szCs w:val="20"/>
-          <w:lang w:val="en-US" w:eastAsia="ru-RU"/>
-        </w:rPr>
-        <w:t>,</w:t>
-      </w:r>
-    </w:p>
-    <w:p>
-      <w:pPr>
-        <w:shd w:val="clear" w:color="auto" w:fill="FFFFFF"/>
-        <w:suppressAutoHyphens w:val="0"/>
-        <w:rPr>
-          <w:rFonts w:ascii="Consolas" w:hAnsi="Consolas"/>
-          <w:color w:val="000000"/>
-          <w:sz w:val="20"/>
-          <w:szCs w:val="20"/>
-          <w:lang w:val="en-US" w:eastAsia="ru-RU"/>
-        </w:rPr>
-      </w:pPr>
-      <w:r>
-        <w:rPr>
-          <w:rFonts w:ascii="Consolas" w:hAnsi="Consolas"/>
-          <w:color w:val="000000"/>
-          <w:sz w:val="20"/>
-          <w:szCs w:val="20"/>
-          <w:lang w:val="en-US" w:eastAsia="ru-RU"/>
-        </w:rPr>
-        <w:t xml:space="preserve">        </w:t>
-      </w:r>
-      <w:r>
-        <w:rPr>
-          <w:rFonts w:ascii="Consolas" w:hAnsi="Consolas"/>
-          <w:color w:val="A31515"/>
-          <w:sz w:val="20"/>
-          <w:szCs w:val="20"/>
-          <w:lang w:val="en-US" w:eastAsia="ru-RU"/>
-        </w:rPr>
-        <w:t>"LIGHTCYAN"</w:t>
-      </w:r>
-      <w:r>
-        <w:rPr>
-          <w:rFonts w:ascii="Consolas" w:hAnsi="Consolas"/>
-          <w:color w:val="000000"/>
-          <w:sz w:val="20"/>
-          <w:szCs w:val="20"/>
-          <w:lang w:val="en-US" w:eastAsia="ru-RU"/>
-        </w:rPr>
-        <w:t>,</w:t>
-      </w:r>
-    </w:p>
-    <w:p>
-      <w:pPr>
-        <w:shd w:val="clear" w:color="auto" w:fill="FFFFFF"/>
-        <w:suppressAutoHyphens w:val="0"/>
-        <w:rPr>
-          <w:rFonts w:ascii="Consolas" w:hAnsi="Consolas"/>
-          <w:color w:val="000000"/>
-          <w:sz w:val="20"/>
-          <w:szCs w:val="20"/>
-          <w:lang w:val="en-US" w:eastAsia="ru-RU"/>
-        </w:rPr>
-      </w:pPr>
-      <w:r>
-        <w:rPr>
-          <w:rFonts w:ascii="Consolas" w:hAnsi="Consolas"/>
-          <w:color w:val="000000"/>
-          <w:sz w:val="20"/>
-          <w:szCs w:val="20"/>
-          <w:lang w:val="en-US" w:eastAsia="ru-RU"/>
-        </w:rPr>
-        <w:t xml:space="preserve">        </w:t>
-      </w:r>
-      <w:r>
-        <w:rPr>
-          <w:rFonts w:ascii="Consolas" w:hAnsi="Consolas"/>
-          <w:color w:val="A31515"/>
-          <w:sz w:val="20"/>
-          <w:szCs w:val="20"/>
-          <w:lang w:val="en-US" w:eastAsia="ru-RU"/>
-        </w:rPr>
-        <w:t>"LIGHTRED"</w:t>
-      </w:r>
-      <w:r>
-        <w:rPr>
-          <w:rFonts w:ascii="Consolas" w:hAnsi="Consolas"/>
-          <w:color w:val="000000"/>
-          <w:sz w:val="20"/>
-          <w:szCs w:val="20"/>
-          <w:lang w:val="en-US" w:eastAsia="ru-RU"/>
-        </w:rPr>
-        <w:t>,</w:t>
-      </w:r>
-    </w:p>
-    <w:p>
-      <w:pPr>
-        <w:shd w:val="clear" w:color="auto" w:fill="FFFFFF"/>
-        <w:suppressAutoHyphens w:val="0"/>
-        <w:rPr>
-          <w:rFonts w:ascii="Consolas" w:hAnsi="Consolas"/>
-          <w:color w:val="000000"/>
-          <w:sz w:val="20"/>
-          <w:szCs w:val="20"/>
-          <w:lang w:val="en-US" w:eastAsia="ru-RU"/>
-        </w:rPr>
-      </w:pPr>
-      <w:r>
-        <w:rPr>
-          <w:rFonts w:ascii="Consolas" w:hAnsi="Consolas"/>
-          <w:color w:val="000000"/>
-          <w:sz w:val="20"/>
-          <w:szCs w:val="20"/>
-          <w:lang w:val="en-US" w:eastAsia="ru-RU"/>
-        </w:rPr>
         <w:lastRenderedPageBreak/>
         <w:t xml:space="preserve">        </w:t>
       </w:r>
@@ -13063,6 +13061,135 @@
           <w:szCs w:val="20"/>
           <w:lang w:val="en-US" w:eastAsia="ru-RU"/>
         </w:rPr>
+        <w:t>"LIGHTGREEN"</w:t>
+      </w:r>
+      <w:r>
+        <w:rPr>
+          <w:rFonts w:ascii="Consolas" w:hAnsi="Consolas"/>
+          <w:color w:val="000000"/>
+          <w:sz w:val="20"/>
+          <w:szCs w:val="20"/>
+          <w:lang w:val="en-US" w:eastAsia="ru-RU"/>
+        </w:rPr>
+        <w:t>,</w:t>
+      </w:r>
+    </w:p>
+    <w:p>
+      <w:pPr>
+        <w:shd w:val="clear" w:color="auto" w:fill="FFFFFF"/>
+        <w:suppressAutoHyphens w:val="0"/>
+        <w:rPr>
+          <w:rFonts w:ascii="Consolas" w:hAnsi="Consolas"/>
+          <w:color w:val="000000"/>
+          <w:sz w:val="20"/>
+          <w:szCs w:val="20"/>
+          <w:lang w:val="en-US" w:eastAsia="ru-RU"/>
+        </w:rPr>
+      </w:pPr>
+      <w:r>
+        <w:rPr>
+          <w:rFonts w:ascii="Consolas" w:hAnsi="Consolas"/>
+          <w:color w:val="000000"/>
+          <w:sz w:val="20"/>
+          <w:szCs w:val="20"/>
+          <w:lang w:val="en-US" w:eastAsia="ru-RU"/>
+        </w:rPr>
+        <w:t xml:space="preserve">        </w:t>
+      </w:r>
+      <w:r>
+        <w:rPr>
+          <w:rFonts w:ascii="Consolas" w:hAnsi="Consolas"/>
+          <w:color w:val="A31515"/>
+          <w:sz w:val="20"/>
+          <w:szCs w:val="20"/>
+          <w:lang w:val="en-US" w:eastAsia="ru-RU"/>
+        </w:rPr>
+        <w:t>"LIGHTCYAN"</w:t>
+      </w:r>
+      <w:r>
+        <w:rPr>
+          <w:rFonts w:ascii="Consolas" w:hAnsi="Consolas"/>
+          <w:color w:val="000000"/>
+          <w:sz w:val="20"/>
+          <w:szCs w:val="20"/>
+          <w:lang w:val="en-US" w:eastAsia="ru-RU"/>
+        </w:rPr>
+        <w:t>,</w:t>
+      </w:r>
+    </w:p>
+    <w:p>
+      <w:pPr>
+        <w:shd w:val="clear" w:color="auto" w:fill="FFFFFF"/>
+        <w:suppressAutoHyphens w:val="0"/>
+        <w:rPr>
+          <w:rFonts w:ascii="Consolas" w:hAnsi="Consolas"/>
+          <w:color w:val="000000"/>
+          <w:sz w:val="20"/>
+          <w:szCs w:val="20"/>
+          <w:lang w:val="en-US" w:eastAsia="ru-RU"/>
+        </w:rPr>
+      </w:pPr>
+      <w:r>
+        <w:rPr>
+          <w:rFonts w:ascii="Consolas" w:hAnsi="Consolas"/>
+          <w:color w:val="000000"/>
+          <w:sz w:val="20"/>
+          <w:szCs w:val="20"/>
+          <w:lang w:val="en-US" w:eastAsia="ru-RU"/>
+        </w:rPr>
+        <w:t xml:space="preserve">        </w:t>
+      </w:r>
+      <w:r>
+        <w:rPr>
+          <w:rFonts w:ascii="Consolas" w:hAnsi="Consolas"/>
+          <w:color w:val="A31515"/>
+          <w:sz w:val="20"/>
+          <w:szCs w:val="20"/>
+          <w:lang w:val="en-US" w:eastAsia="ru-RU"/>
+        </w:rPr>
+        <w:t>"LIGHTRED"</w:t>
+      </w:r>
+      <w:r>
+        <w:rPr>
+          <w:rFonts w:ascii="Consolas" w:hAnsi="Consolas"/>
+          <w:color w:val="000000"/>
+          <w:sz w:val="20"/>
+          <w:szCs w:val="20"/>
+          <w:lang w:val="en-US" w:eastAsia="ru-RU"/>
+        </w:rPr>
+        <w:t>,</w:t>
+      </w:r>
+    </w:p>
+    <w:p>
+      <w:pPr>
+        <w:shd w:val="clear" w:color="auto" w:fill="FFFFFF"/>
+        <w:suppressAutoHyphens w:val="0"/>
+        <w:rPr>
+          <w:rFonts w:ascii="Consolas" w:hAnsi="Consolas"/>
+          <w:color w:val="000000"/>
+          <w:sz w:val="20"/>
+          <w:szCs w:val="20"/>
+          <w:lang w:val="en-US" w:eastAsia="ru-RU"/>
+        </w:rPr>
+      </w:pPr>
+      <w:r>
+        <w:rPr>
+          <w:rFonts w:ascii="Consolas" w:hAnsi="Consolas"/>
+          <w:color w:val="000000"/>
+          <w:sz w:val="20"/>
+          <w:szCs w:val="20"/>
+          <w:lang w:val="en-US" w:eastAsia="ru-RU"/>
+        </w:rPr>
+        <w:t xml:space="preserve">        </w:t>
+      </w:r>
+      <w:r>
+        <w:rPr>
+          <w:rFonts w:ascii="Consolas" w:hAnsi="Consolas"/>
+          <w:color w:val="A31515"/>
+          <w:sz w:val="20"/>
+          <w:szCs w:val="20"/>
+          <w:lang w:val="en-US" w:eastAsia="ru-RU"/>
+        </w:rPr>
         <w:t>"LIGHTMAGENTA"</w:t>
       </w:r>
       <w:r>
@@ -14296,6 +14423,120 @@
           <w:lang w:eastAsia="ru-RU"/>
         </w:rPr>
         <w:t>    }</w:t>
+      </w:r>
+    </w:p>
+    <w:p>
+      <w:pPr>
+        <w:shd w:val="clear" w:color="auto" w:fill="FFFFFF"/>
+        <w:suppressAutoHyphens w:val="0"/>
+        <w:rPr>
+          <w:rFonts w:ascii="Consolas" w:hAnsi="Consolas"/>
+          <w:color w:val="000000"/>
+          <w:sz w:val="20"/>
+          <w:szCs w:val="20"/>
+          <w:lang w:eastAsia="ru-RU"/>
+        </w:rPr>
+      </w:pPr>
+      <w:r>
+        <w:rPr>
+          <w:rFonts w:ascii="Consolas" w:hAnsi="Consolas"/>
+          <w:color w:val="000000"/>
+          <w:sz w:val="20"/>
+          <w:szCs w:val="20"/>
+          <w:lang w:eastAsia="ru-RU"/>
+        </w:rPr>
+        <w:t xml:space="preserve">    </w:t>
+      </w:r>
+      <w:proofErr w:type="spellStart"/>
+      <w:proofErr w:type="gramStart"/>
+      <w:r>
+        <w:rPr>
+          <w:rFonts w:ascii="Consolas" w:hAnsi="Consolas"/>
+          <w:color w:val="000000"/>
+          <w:sz w:val="20"/>
+          <w:szCs w:val="20"/>
+          <w:lang w:eastAsia="ru-RU"/>
+        </w:rPr>
+        <w:t>getch</w:t>
+      </w:r>
+      <w:proofErr w:type="spellEnd"/>
+      <w:r>
+        <w:rPr>
+          <w:rFonts w:ascii="Consolas" w:hAnsi="Consolas"/>
+          <w:color w:val="000000"/>
+          <w:sz w:val="20"/>
+          <w:szCs w:val="20"/>
+          <w:lang w:eastAsia="ru-RU"/>
+        </w:rPr>
+        <w:t>(</w:t>
+      </w:r>
+      <w:proofErr w:type="gramEnd"/>
+      <w:r>
+        <w:rPr>
+          <w:rFonts w:ascii="Consolas" w:hAnsi="Consolas"/>
+          <w:color w:val="000000"/>
+          <w:sz w:val="20"/>
+          <w:szCs w:val="20"/>
+          <w:lang w:eastAsia="ru-RU"/>
+        </w:rPr>
+        <w:t>);</w:t>
+      </w:r>
+    </w:p>
+    <w:p>
+      <w:pPr>
+        <w:shd w:val="clear" w:color="auto" w:fill="FFFFFF"/>
+        <w:suppressAutoHyphens w:val="0"/>
+        <w:rPr>
+          <w:rFonts w:ascii="Consolas" w:hAnsi="Consolas"/>
+          <w:color w:val="000000"/>
+          <w:sz w:val="20"/>
+          <w:szCs w:val="20"/>
+          <w:lang w:eastAsia="ru-RU"/>
+        </w:rPr>
+      </w:pPr>
+      <w:r>
+        <w:rPr>
+          <w:rFonts w:ascii="Consolas" w:hAnsi="Consolas"/>
+          <w:color w:val="000000"/>
+          <w:sz w:val="20"/>
+          <w:szCs w:val="20"/>
+          <w:lang w:val="en-US" w:eastAsia="ru-RU"/>
+        </w:rPr>
+        <w:t xml:space="preserve">    </w:t>
+      </w:r>
+      <w:proofErr w:type="spellStart"/>
+      <w:proofErr w:type="gramStart"/>
+      <w:r>
+        <w:rPr>
+          <w:rFonts w:ascii="Consolas" w:hAnsi="Consolas"/>
+          <w:color w:val="000000"/>
+          <w:sz w:val="20"/>
+          <w:szCs w:val="20"/>
+          <w:lang w:eastAsia="ru-RU"/>
+        </w:rPr>
+        <w:t>clrscr</w:t>
+      </w:r>
+      <w:proofErr w:type="spellEnd"/>
+      <w:r>
+        <w:rPr>
+          <w:rFonts w:ascii="Consolas" w:hAnsi="Consolas"/>
+          <w:color w:val="000000"/>
+          <w:sz w:val="20"/>
+          <w:szCs w:val="20"/>
+          <w:lang w:eastAsia="ru-RU"/>
+        </w:rPr>
+        <w:t>(</w:t>
+      </w:r>
+      <w:proofErr w:type="gramEnd"/>
+      <w:r>
+        <w:rPr>
+          <w:rFonts w:ascii="Consolas" w:hAnsi="Consolas"/>
+          <w:color w:val="000000"/>
+          <w:sz w:val="20"/>
+          <w:szCs w:val="20"/>
+          <w:lang w:eastAsia="ru-RU"/>
+        </w:rPr>
+        <w:t>);</w:t>
       </w:r>
     </w:p>
     <w:p>
@@ -16503,7 +16744,7 @@
   <w:style w:type="paragraph" w:default="1" w:styleId="a">
     <w:name w:val="Normal"/>
     <w:qFormat/>
-    <w:rsid w:val="001A46F3"/>
+    <w:rsid w:val="00C00B56"/>
     <w:pPr>
       <w:suppressAutoHyphens/>
       <w:spacing w:after="0" w:line="240" w:lineRule="auto"/>

</xml_diff>